<commit_message>
add tmovie to feature
</commit_message>
<xml_diff>
--- a/public/assets/images/MinhTran.docx
+++ b/public/assets/images/MinhTran.docx
@@ -43,6 +43,8 @@
                 <w:szCs w:val="27"/>
               </w:rPr>
             </w:pPr>
+            <w:bookmarkStart w:id="0" w:name="_GoBack"/>
+            <w:bookmarkEnd w:id="0"/>
             <w:r>
               <w:rPr>
                 <w:rFonts w:ascii="Times New Roman" w:hAnsi="Times New Roman" w:cs="Times New Roman"/>
@@ -213,7 +215,7 @@
                       <wp:docPr id="3" name="Right Triangle 3">
                         <a:extLst xmlns:a="http://schemas.openxmlformats.org/drawingml/2006/main">
                           <a:ext uri="{C183D7F6-B498-43B3-948B-1728B52AA6E4}">
-                            <adec:decorative xmlns:adec="http://schemas.microsoft.com/office/drawing/2017/decorative" xmlns:w16cid="http://schemas.microsoft.com/office/word/2016/wordml/cid" xmlns:w="http://schemas.openxmlformats.org/wordprocessingml/2006/main" xmlns:w10="urn:schemas-microsoft-com:office:word" xmlns:v="urn:schemas-microsoft-com:vml" xmlns:o="urn:schemas-microsoft-com:office:office" xmlns:am3d="http://schemas.microsoft.com/office/drawing/2017/model3d" xmlns:aink="http://schemas.microsoft.com/office/drawing/2016/ink" xmlns:cx8="http://schemas.microsoft.com/office/drawing/2016/5/14/chartex" xmlns:cx7="http://schemas.microsoft.com/office/drawing/2016/5/13/chartex" xmlns:cx6="http://schemas.microsoft.com/office/drawing/2016/5/12/chartex" xmlns:cx5="http://schemas.microsoft.com/office/drawing/2016/5/11/chartex" xmlns:cx4="http://schemas.microsoft.com/office/drawing/2016/5/10/chartex" xmlns:cx3="http://schemas.microsoft.com/office/drawing/2016/5/9/chartex" xmlns:cx2="http://schemas.microsoft.com/office/drawing/2015/10/21/chartex" xmlns="" val="1"/>
+                            <adec:decorative xmlns="" xmlns:cx2="http://schemas.microsoft.com/office/drawing/2015/10/21/chartex" xmlns:cx3="http://schemas.microsoft.com/office/drawing/2016/5/9/chartex" xmlns:cx4="http://schemas.microsoft.com/office/drawing/2016/5/10/chartex" xmlns:cx5="http://schemas.microsoft.com/office/drawing/2016/5/11/chartex" xmlns:cx6="http://schemas.microsoft.com/office/drawing/2016/5/12/chartex" xmlns:cx7="http://schemas.microsoft.com/office/drawing/2016/5/13/chartex" xmlns:cx8="http://schemas.microsoft.com/office/drawing/2016/5/14/chartex" xmlns:aink="http://schemas.microsoft.com/office/drawing/2016/ink" xmlns:am3d="http://schemas.microsoft.com/office/drawing/2017/model3d" xmlns:o="urn:schemas-microsoft-com:office:office" xmlns:v="urn:schemas-microsoft-com:vml" xmlns:w10="urn:schemas-microsoft-com:office:word" xmlns:w="http://schemas.openxmlformats.org/wordprocessingml/2006/main" xmlns:w16cid="http://schemas.microsoft.com/office/word/2016/wordml/cid" xmlns:adec="http://schemas.microsoft.com/office/drawing/2017/decorative" val="1"/>
                           </a:ext>
                         </a:extLst>
                       </wp:docPr>
@@ -570,7 +572,7 @@
             <w:tcMar>
               <w:left w:w="360" w:type="dxa"/>
             </w:tcMar>
-            <w:vAlign w:val="bottom"/>
+            <w:vAlign w:val="center"/>
           </w:tcPr>
           <w:p>
             <w:pPr>
@@ -848,7 +850,7 @@
                       <wp:docPr id="6" name="Right Triangle 3">
                         <a:extLst xmlns:a="http://schemas.openxmlformats.org/drawingml/2006/main">
                           <a:ext uri="{C183D7F6-B498-43B3-948B-1728B52AA6E4}">
-                            <adec:decorative xmlns:adec="http://schemas.microsoft.com/office/drawing/2017/decorative" xmlns:w16cid="http://schemas.microsoft.com/office/word/2016/wordml/cid" xmlns:w="http://schemas.openxmlformats.org/wordprocessingml/2006/main" xmlns:w10="urn:schemas-microsoft-com:office:word" xmlns:v="urn:schemas-microsoft-com:vml" xmlns:o="urn:schemas-microsoft-com:office:office" xmlns:am3d="http://schemas.microsoft.com/office/drawing/2017/model3d" xmlns:aink="http://schemas.microsoft.com/office/drawing/2016/ink" xmlns:cx8="http://schemas.microsoft.com/office/drawing/2016/5/14/chartex" xmlns:cx7="http://schemas.microsoft.com/office/drawing/2016/5/13/chartex" xmlns:cx6="http://schemas.microsoft.com/office/drawing/2016/5/12/chartex" xmlns:cx5="http://schemas.microsoft.com/office/drawing/2016/5/11/chartex" xmlns:cx4="http://schemas.microsoft.com/office/drawing/2016/5/10/chartex" xmlns:cx3="http://schemas.microsoft.com/office/drawing/2016/5/9/chartex" xmlns:cx2="http://schemas.microsoft.com/office/drawing/2015/10/21/chartex" xmlns="" val="1"/>
+                            <adec:decorative xmlns="" xmlns:cx2="http://schemas.microsoft.com/office/drawing/2015/10/21/chartex" xmlns:cx3="http://schemas.microsoft.com/office/drawing/2016/5/9/chartex" xmlns:cx4="http://schemas.microsoft.com/office/drawing/2016/5/10/chartex" xmlns:cx5="http://schemas.microsoft.com/office/drawing/2016/5/11/chartex" xmlns:cx6="http://schemas.microsoft.com/office/drawing/2016/5/12/chartex" xmlns:cx7="http://schemas.microsoft.com/office/drawing/2016/5/13/chartex" xmlns:cx8="http://schemas.microsoft.com/office/drawing/2016/5/14/chartex" xmlns:aink="http://schemas.microsoft.com/office/drawing/2016/ink" xmlns:am3d="http://schemas.microsoft.com/office/drawing/2017/model3d" xmlns:o="urn:schemas-microsoft-com:office:office" xmlns:v="urn:schemas-microsoft-com:vml" xmlns:w10="urn:schemas-microsoft-com:office:word" xmlns:w="http://schemas.openxmlformats.org/wordprocessingml/2006/main" xmlns:w16cid="http://schemas.microsoft.com/office/word/2016/wordml/cid" xmlns:adec="http://schemas.microsoft.com/office/drawing/2017/decorative" val="1"/>
                           </a:ext>
                         </a:extLst>
                       </wp:docPr>
@@ -1309,19 +1311,7 @@
                   <w:sz w:val="27"/>
                   <w:szCs w:val="27"/>
                 </w:rPr>
-                <w:t>https://hrmapp.</w:t>
-              </w:r>
-              <w:bookmarkStart w:id="0" w:name="_GoBack"/>
-              <w:bookmarkEnd w:id="0"/>
-              <w:r>
-                <w:rPr>
-                  <w:rStyle w:val="Hyperlink"/>
-                  <w:rFonts w:ascii="Times New Roman" w:hAnsi="Times New Roman" w:cs="Times New Roman"/>
-                  <w:b/>
-                  <w:sz w:val="27"/>
-                  <w:szCs w:val="27"/>
-                </w:rPr>
-                <w:t>netlify.app/home</w:t>
+                <w:t>https://hrmapp.netlify.app/home</w:t>
               </w:r>
             </w:hyperlink>
             <w:r>
@@ -1421,25 +1411,7 @@
                 <w:sz w:val="27"/>
                 <w:szCs w:val="27"/>
               </w:rPr>
-              <w:t>(</w:t>
-            </w:r>
-            <w:r>
-              <w:rPr>
-                <w:rFonts w:ascii="Times New Roman" w:hAnsi="Times New Roman" w:cs="Times New Roman"/>
-                <w:b/>
-                <w:sz w:val="27"/>
-                <w:szCs w:val="27"/>
-              </w:rPr>
-              <w:t xml:space="preserve"> </w:t>
-            </w:r>
-            <w:r>
-              <w:rPr>
-                <w:rFonts w:ascii="Times New Roman" w:hAnsi="Times New Roman" w:cs="Times New Roman"/>
-                <w:b/>
-                <w:sz w:val="27"/>
-                <w:szCs w:val="27"/>
-              </w:rPr>
-              <w:t>)</w:t>
+              <w:t>()</w:t>
             </w:r>
           </w:p>
           <w:p>
@@ -1618,23 +1590,26 @@
               </w:rPr>
               <w:t>(</w:t>
             </w:r>
-            <w:r>
-              <w:rPr>
-                <w:rFonts w:ascii="Times New Roman" w:hAnsi="Times New Roman" w:cs="Times New Roman"/>
-                <w:b/>
-                <w:sz w:val="27"/>
-                <w:szCs w:val="27"/>
-              </w:rPr>
-              <w:t>https://mydailynews.vercel.app/</w:t>
-            </w:r>
-            <w:r>
-              <w:rPr>
-                <w:rFonts w:ascii="Times New Roman" w:hAnsi="Times New Roman" w:cs="Times New Roman"/>
-                <w:b/>
-                <w:sz w:val="27"/>
-                <w:szCs w:val="27"/>
-              </w:rPr>
-              <w:t xml:space="preserve"> )</w:t>
+            <w:hyperlink r:id="rId15" w:history="1">
+              <w:r>
+                <w:rPr>
+                  <w:rStyle w:val="Hyperlink"/>
+                  <w:rFonts w:ascii="Times New Roman" w:hAnsi="Times New Roman" w:cs="Times New Roman"/>
+                  <w:b/>
+                  <w:sz w:val="27"/>
+                  <w:szCs w:val="27"/>
+                </w:rPr>
+                <w:t>https://mydailynews.vercel.app/</w:t>
+              </w:r>
+            </w:hyperlink>
+            <w:r>
+              <w:rPr>
+                <w:rFonts w:ascii="Times New Roman" w:hAnsi="Times New Roman" w:cs="Times New Roman"/>
+                <w:b/>
+                <w:sz w:val="27"/>
+                <w:szCs w:val="27"/>
+              </w:rPr>
+              <w:t>)</w:t>
             </w:r>
           </w:p>
           <w:p>
@@ -1791,7 +1766,7 @@
                       <wp:docPr id="5" name="Right Triangle 3">
                         <a:extLst xmlns:a="http://schemas.openxmlformats.org/drawingml/2006/main">
                           <a:ext uri="{C183D7F6-B498-43B3-948B-1728B52AA6E4}">
-                            <adec:decorative xmlns:adec="http://schemas.microsoft.com/office/drawing/2017/decorative" xmlns:w16cid="http://schemas.microsoft.com/office/word/2016/wordml/cid" xmlns:w="http://schemas.openxmlformats.org/wordprocessingml/2006/main" xmlns:w10="urn:schemas-microsoft-com:office:word" xmlns:v="urn:schemas-microsoft-com:vml" xmlns:o="urn:schemas-microsoft-com:office:office" xmlns:am3d="http://schemas.microsoft.com/office/drawing/2017/model3d" xmlns:aink="http://schemas.microsoft.com/office/drawing/2016/ink" xmlns:cx8="http://schemas.microsoft.com/office/drawing/2016/5/14/chartex" xmlns:cx7="http://schemas.microsoft.com/office/drawing/2016/5/13/chartex" xmlns:cx6="http://schemas.microsoft.com/office/drawing/2016/5/12/chartex" xmlns:cx5="http://schemas.microsoft.com/office/drawing/2016/5/11/chartex" xmlns:cx4="http://schemas.microsoft.com/office/drawing/2016/5/10/chartex" xmlns:cx3="http://schemas.microsoft.com/office/drawing/2016/5/9/chartex" xmlns:cx2="http://schemas.microsoft.com/office/drawing/2015/10/21/chartex" xmlns="" val="1"/>
+                            <adec:decorative xmlns="" xmlns:cx2="http://schemas.microsoft.com/office/drawing/2015/10/21/chartex" xmlns:cx3="http://schemas.microsoft.com/office/drawing/2016/5/9/chartex" xmlns:cx4="http://schemas.microsoft.com/office/drawing/2016/5/10/chartex" xmlns:cx5="http://schemas.microsoft.com/office/drawing/2016/5/11/chartex" xmlns:cx6="http://schemas.microsoft.com/office/drawing/2016/5/12/chartex" xmlns:cx7="http://schemas.microsoft.com/office/drawing/2016/5/13/chartex" xmlns:cx8="http://schemas.microsoft.com/office/drawing/2016/5/14/chartex" xmlns:aink="http://schemas.microsoft.com/office/drawing/2016/ink" xmlns:am3d="http://schemas.microsoft.com/office/drawing/2017/model3d" xmlns:o="urn:schemas-microsoft-com:office:office" xmlns:v="urn:schemas-microsoft-com:vml" xmlns:w10="urn:schemas-microsoft-com:office:word" xmlns:w="http://schemas.openxmlformats.org/wordprocessingml/2006/main" xmlns:w16cid="http://schemas.microsoft.com/office/word/2016/wordml/cid" xmlns:adec="http://schemas.microsoft.com/office/drawing/2017/decorative" val="1"/>
                           </a:ext>
                         </a:extLst>
                       </wp:docPr>
@@ -2104,7 +2079,7 @@
       </w:pPr>
     </w:p>
     <w:sectPr>
-      <w:headerReference w:type="default" r:id="rId15"/>
+      <w:headerReference w:type="default" r:id="rId16"/>
       <w:pgSz w:w="12240" w:h="15840"/>
       <w:pgMar w:top="360" w:right="360" w:bottom="360" w:left="360" w:header="288" w:footer="432" w:gutter="0"/>
       <w:cols w:space="720"/>
@@ -2180,7 +2155,7 @@
               <wp:docPr id="4" name="Manual Input 4">
                 <a:extLst xmlns:a="http://schemas.openxmlformats.org/drawingml/2006/main">
                   <a:ext uri="{C183D7F6-B498-43B3-948B-1728B52AA6E4}">
-                    <adec:decorative xmlns:adec="http://schemas.microsoft.com/office/drawing/2017/decorative" xmlns:w16cid="http://schemas.microsoft.com/office/word/2016/wordml/cid" xmlns:w="http://schemas.openxmlformats.org/wordprocessingml/2006/main" xmlns:w10="urn:schemas-microsoft-com:office:word" xmlns:v="urn:schemas-microsoft-com:vml" xmlns:o="urn:schemas-microsoft-com:office:office" xmlns:am3d="http://schemas.microsoft.com/office/drawing/2017/model3d" xmlns:aink="http://schemas.microsoft.com/office/drawing/2016/ink" xmlns:cx8="http://schemas.microsoft.com/office/drawing/2016/5/14/chartex" xmlns:cx7="http://schemas.microsoft.com/office/drawing/2016/5/13/chartex" xmlns:cx6="http://schemas.microsoft.com/office/drawing/2016/5/12/chartex" xmlns:cx5="http://schemas.microsoft.com/office/drawing/2016/5/11/chartex" xmlns:cx4="http://schemas.microsoft.com/office/drawing/2016/5/10/chartex" xmlns:cx3="http://schemas.microsoft.com/office/drawing/2016/5/9/chartex" xmlns:cx2="http://schemas.microsoft.com/office/drawing/2015/10/21/chartex" xmlns="" val="1"/>
+                    <adec:decorative xmlns="" xmlns:cx2="http://schemas.microsoft.com/office/drawing/2015/10/21/chartex" xmlns:cx3="http://schemas.microsoft.com/office/drawing/2016/5/9/chartex" xmlns:cx4="http://schemas.microsoft.com/office/drawing/2016/5/10/chartex" xmlns:cx5="http://schemas.microsoft.com/office/drawing/2016/5/11/chartex" xmlns:cx6="http://schemas.microsoft.com/office/drawing/2016/5/12/chartex" xmlns:cx7="http://schemas.microsoft.com/office/drawing/2016/5/13/chartex" xmlns:cx8="http://schemas.microsoft.com/office/drawing/2016/5/14/chartex" xmlns:aink="http://schemas.microsoft.com/office/drawing/2016/ink" xmlns:am3d="http://schemas.microsoft.com/office/drawing/2017/model3d" xmlns:o="urn:schemas-microsoft-com:office:office" xmlns:v="urn:schemas-microsoft-com:vml" xmlns:w10="urn:schemas-microsoft-com:office:word" xmlns:w="http://schemas.openxmlformats.org/wordprocessingml/2006/main" xmlns:w16cid="http://schemas.microsoft.com/office/word/2016/wordml/cid" xmlns:adec="http://schemas.microsoft.com/office/drawing/2017/decorative" val="1"/>
                   </a:ext>
                 </a:extLst>
               </wp:docPr>
@@ -3551,21 +3526,21 @@
 </file>
 
 <file path=customXml/item1.xml><?xml version="1.0" encoding="utf-8"?>
+<?mso-contentType ?>
+<FormTemplates xmlns="http://schemas.microsoft.com/sharepoint/v3/contenttype/forms">
+  <Display>DocumentLibraryForm</Display>
+  <Edit>DocumentLibraryForm</Edit>
+  <New>DocumentLibraryForm</New>
+</FormTemplates>
+</file>
+
+<file path=customXml/item2.xml><?xml version="1.0" encoding="utf-8"?>
 <p:properties xmlns:p="http://schemas.microsoft.com/office/2006/metadata/properties" xmlns:xsi="http://www.w3.org/2001/XMLSchema-instance" xmlns:pc="http://schemas.microsoft.com/office/infopath/2007/PartnerControls">
   <documentManagement>
     <Status xmlns="71af3243-3dd4-4a8d-8c0d-dd76da1f02a5">Not started</Status>
     <MediaServiceKeyPoints xmlns="71af3243-3dd4-4a8d-8c0d-dd76da1f02a5" xsi:nil="true"/>
   </documentManagement>
 </p:properties>
-</file>
-
-<file path=customXml/item2.xml><?xml version="1.0" encoding="utf-8"?>
-<?mso-contentType ?>
-<FormTemplates xmlns="http://schemas.microsoft.com/sharepoint/v3/contenttype/forms">
-  <Display>DocumentLibraryForm</Display>
-  <Edit>DocumentLibraryForm</Edit>
-  <New>DocumentLibraryForm</New>
-</FormTemplates>
 </file>
 
 <file path=customXml/item3.xml><?xml version="1.0" encoding="utf-8"?>
@@ -3794,19 +3769,19 @@
 </file>
 
 <file path=customXml/itemProps1.xml><?xml version="1.0" encoding="utf-8"?>
+<ds:datastoreItem xmlns:ds="http://schemas.openxmlformats.org/officeDocument/2006/customXml" ds:itemID="{F14F7828-F908-42E9-B937-441BBDDEA046}">
+  <ds:schemaRefs>
+    <ds:schemaRef ds:uri="http://schemas.microsoft.com/sharepoint/v3/contenttype/forms"/>
+  </ds:schemaRefs>
+</ds:datastoreItem>
+</file>
+
+<file path=customXml/itemProps2.xml><?xml version="1.0" encoding="utf-8"?>
 <ds:datastoreItem xmlns:ds="http://schemas.openxmlformats.org/officeDocument/2006/customXml" ds:itemID="{A109AFC5-95C7-463C-8294-274B3740A9FF}">
   <ds:schemaRefs>
     <ds:schemaRef ds:uri="http://schemas.microsoft.com/office/2006/metadata/properties"/>
     <ds:schemaRef ds:uri="http://schemas.microsoft.com/office/infopath/2007/PartnerControls"/>
     <ds:schemaRef ds:uri="71af3243-3dd4-4a8d-8c0d-dd76da1f02a5"/>
-  </ds:schemaRefs>
-</ds:datastoreItem>
-</file>
-
-<file path=customXml/itemProps2.xml><?xml version="1.0" encoding="utf-8"?>
-<ds:datastoreItem xmlns:ds="http://schemas.openxmlformats.org/officeDocument/2006/customXml" ds:itemID="{F14F7828-F908-42E9-B937-441BBDDEA046}">
-  <ds:schemaRefs>
-    <ds:schemaRef ds:uri="http://schemas.microsoft.com/sharepoint/v3/contenttype/forms"/>
   </ds:schemaRefs>
 </ds:datastoreItem>
 </file>
@@ -3831,7 +3806,7 @@
 </file>
 
 <file path=customXml/itemProps4.xml><?xml version="1.0" encoding="utf-8"?>
-<ds:datastoreItem xmlns:ds="http://schemas.openxmlformats.org/officeDocument/2006/customXml" ds:itemID="{D397FBC1-AFEC-49BB-A0AB-85BC4D154247}">
+<ds:datastoreItem xmlns:ds="http://schemas.openxmlformats.org/officeDocument/2006/customXml" ds:itemID="{EBDF7ECE-39DC-4D33-B586-36BBD2FE2477}">
   <ds:schemaRefs>
     <ds:schemaRef ds:uri="http://schemas.openxmlformats.org/officeDocument/2006/bibliography"/>
   </ds:schemaRefs>

</xml_diff>